<commit_message>
Responded to Kelsey's comments
</commit_message>
<xml_diff>
--- a/docs/mtdrought-2018-october/index.docx
+++ b/docs/mtdrought-2018-october/index.docx
@@ -224,7 +224,7 @@
         </w:numPr>
       </w:pPr>
       <w:r>
-        <w:t xml:space="preserve">Drought declarations in Montana were mainly in response to atmospheric weather, as opposed to hydrologic or agricultural conditions on the ground.</w:t>
+        <w:t xml:space="preserve">Drought declarations in Montana were mainly in response to atmospheric weather, as opposed to hydrologic or agricultural conditions on the ground. However, moderate hydrological drought has begun in basins of Northwestern Montana due to below normal precipitation and above average temperatures throughout the summer.</w:t>
       </w:r>
     </w:p>
     <w:p>
@@ -248,7 +248,7 @@
         </w:numPr>
       </w:pPr>
       <w:r>
-        <w:t xml:space="preserve">NOAA is predicting warmer conditions this winter, and drier conditions for all by southeastern Montana.</w:t>
+        <w:t xml:space="preserve">NOAA is predicting warmer and drier conditions statewide this winter. Keep this in mind when planning for next spring’s planting conditions.</w:t>
       </w:r>
     </w:p>
     <w:p>

</xml_diff>